<commit_message>
Updates and new rubrics
</commit_message>
<xml_diff>
--- a/Labs/Lab08/Lab8A+BInstructions_CS295N.docx
+++ b/Labs/Lab08/Lab8A+BInstructions_CS295N.docx
@@ -35,8 +35,6 @@
         </w:rPr>
         <w:t>The purpose of this lab is to help you learn to:</w:t>
       </w:r>
-      <w:bookmarkStart w:id="0" w:name="_GoBack"/>
-      <w:bookmarkEnd w:id="0"/>
     </w:p>
     <w:p>
       <w:pPr>
@@ -147,7 +145,25 @@
           <w:sz w:val="24"/>
           <w:szCs w:val="24"/>
         </w:rPr>
-        <w:t>Add a seed data class and appropriate code to write the seed data to your database when the web app is started, if the database does not yet contain seed data. The see data should add at least two instances of each model.</w:t>
+        <w:t>Add a seed data class and appropriate code to write the seed data to your database when the web app is started, if the database does not yet contain seed data. The see</w:t>
+      </w:r>
+      <w:r>
+        <w:rPr>
+          <w:rFonts w:asciiTheme="minorHAnsi" w:hAnsiTheme="minorHAnsi"/>
+          <w:sz w:val="24"/>
+          <w:szCs w:val="24"/>
+        </w:rPr>
+        <w:t>d</w:t>
+      </w:r>
+      <w:bookmarkStart w:id="0" w:name="_GoBack"/>
+      <w:bookmarkEnd w:id="0"/>
+      <w:r>
+        <w:rPr>
+          <w:rFonts w:asciiTheme="minorHAnsi" w:hAnsiTheme="minorHAnsi"/>
+          <w:sz w:val="24"/>
+          <w:szCs w:val="24"/>
+        </w:rPr>
+        <w:t xml:space="preserve"> data should add at least two instances of each model.</w:t>
       </w:r>
     </w:p>
     <w:p>

</xml_diff>